<commit_message>
Camera And Renderer System
Needs a lot of cleanup, but we managed to create a dedicated Renderer Class that will handle all draw calls for each object that needs drawing.
</commit_message>
<xml_diff>
--- a/Design Documentation.docx
+++ b/Design Documentation.docx
@@ -7,8 +7,13 @@
         <w:pStyle w:val="Title"/>
         <w:jc w:val="center"/>
       </w:pPr>
-      <w:r>
-        <w:t>GeoDash 3D</w:t>
+      <w:proofErr w:type="spellStart"/>
+      <w:r>
+        <w:t>GeoDash</w:t>
+      </w:r>
+      <w:proofErr w:type="spellEnd"/>
+      <w:r>
+        <w:t xml:space="preserve"> 3D</w:t>
       </w:r>
     </w:p>
     <w:p>
@@ -266,8 +271,13 @@
           <w:numId w:val="2"/>
         </w:numPr>
       </w:pPr>
-      <w:r>
-        <w:t>CLion IDE</w:t>
+      <w:proofErr w:type="spellStart"/>
+      <w:r>
+        <w:t>CLion</w:t>
+      </w:r>
+      <w:proofErr w:type="spellEnd"/>
+      <w:r>
+        <w:t xml:space="preserve"> IDE</w:t>
       </w:r>
     </w:p>
     <w:p>
@@ -278,9 +288,11 @@
           <w:numId w:val="2"/>
         </w:numPr>
       </w:pPr>
+      <w:proofErr w:type="spellStart"/>
       <w:r>
         <w:t>Github</w:t>
       </w:r>
+      <w:proofErr w:type="spellEnd"/>
     </w:p>
     <w:p/>
     <w:p>
@@ -473,7 +485,15 @@
         </w:numPr>
       </w:pPr>
       <w:r>
-        <w:t>Levels will save into a binary file with the extension “.G3D”</w:t>
+        <w:t xml:space="preserve">Levels will save into a binary file with the extension </w:t>
+      </w:r>
+      <w:proofErr w:type="gramStart"/>
+      <w:r>
+        <w:t>“.G</w:t>
+      </w:r>
+      <w:proofErr w:type="gramEnd"/>
+      <w:r>
+        <w:t>3D”</w:t>
       </w:r>
     </w:p>
     <w:p>
@@ -499,11 +519,16 @@
       <w:r>
         <w:t xml:space="preserve">This will open a file explorer window, asking the user to find and select their </w:t>
       </w:r>
+      <w:proofErr w:type="gramStart"/>
       <w:r>
         <w:t>“</w:t>
       </w:r>
       <w:r>
-        <w:t>.G3D</w:t>
+        <w:t>.G</w:t>
+      </w:r>
+      <w:proofErr w:type="gramEnd"/>
+      <w:r>
+        <w:t>3D</w:t>
       </w:r>
       <w:r>
         <w:t>”</w:t>
@@ -644,13 +669,31 @@
           <w:rPr>
             <w:rStyle w:val="Hyperlink"/>
           </w:rPr>
-          <w:t>https://www.youtube.com/watch?app=desktop&amp;v=jjaTTRFXRAk&amp;t=3m11s</w:t>
+          <w:t>https://www.youtube.com/wa</w:t>
+        </w:r>
+        <w:r>
+          <w:rPr>
+            <w:rStyle w:val="Hyperlink"/>
+          </w:rPr>
+          <w:t>t</w:t>
+        </w:r>
+        <w:r>
+          <w:rPr>
+            <w:rStyle w:val="Hyperlink"/>
+          </w:rPr>
+          <w:t>ch?app=desktop&amp;v=jjaTTRFXRAk&amp;t=3m11s</w:t>
         </w:r>
       </w:hyperlink>
     </w:p>
     <w:p>
       <w:r>
-        <w:t>This video discusses the OpenGL concept of a renderer. This was going to be an early issue I needed to solve before I got too deep, as I was working on the Static Shape Render I though about the possible issue of sharing a camera system across all the instances of any Object that needed to be rendered in. The Cherno covers this concept in detail, giving me the idea of what I need to do before I go deeper in.</w:t>
+        <w:t xml:space="preserve">This video discusses the OpenGL concept of a renderer. This was going to be an early issue I needed to solve before I got too deep, as I was working on the Static Shape Render I </w:t>
+      </w:r>
+      <w:r>
+        <w:t>thought</w:t>
+      </w:r>
+      <w:r>
+        <w:t xml:space="preserve"> about the possible issue of sharing a camera system across all the instances of any Object that needed to be rendered in. The Cherno covers this concept in detail, giving me the idea of what I need to do before I go deeper in.</w:t>
       </w:r>
     </w:p>
     <w:p>

</xml_diff>

<commit_message>
Moving files around for better project structure
</commit_message>
<xml_diff>
--- a/Design Documentation.docx
+++ b/Design Documentation.docx
@@ -703,6 +703,22 @@
     <w:p>
       <w:r>
         <w:t>ImGUI will be a useful library to have, it provides a quick 2d element to the viewport, allowing me to display and edit values with ease. Initial use will be used for displaying performance metrics (fps and ms), but Ill like to play around with it more to see how it can help with debugging, such as toggles for show collision.</w:t>
+      </w:r>
+    </w:p>
+    <w:p/>
+    <w:p>
+      <w:hyperlink r:id="rId10" w:history="1">
+        <w:r>
+          <w:rPr>
+            <w:rStyle w:val="Hyperlink"/>
+          </w:rPr>
+          <w:t>https://learnopengl.com/Advanced-OpenGL/Anti-Aliasing</w:t>
+        </w:r>
+      </w:hyperlink>
+    </w:p>
+    <w:p>
+      <w:r>
+        <w:t>This Website covers Anti Aliasing, not really needed but would be a nice addition to adopt early while developing the base rendering systems.</w:t>
       </w:r>
     </w:p>
     <w:sectPr>

</xml_diff>